<commit_message>
fix annotation and extract
</commit_message>
<xml_diff>
--- a/src/annotation/guide_annotation.docx
+++ b/src/annotation/guide_annotation.docx
@@ -1,6 +1,6 @@
 
 <file path=word/document.xml><?xml version="1.0" encoding="utf-8"?>
-<w:document xmlns:wpc="http://schemas.microsoft.com/office/word/2010/wordprocessingCanvas" xmlns:cx="http://schemas.microsoft.com/office/drawing/2014/chartex" xmlns:cx1="http://schemas.microsoft.com/office/drawing/2015/9/8/chartex" xmlns:mc="http://schemas.openxmlformats.org/markup-compatibility/2006" xmlns:o="urn:schemas-microsoft-com:office:office" xmlns:r="http://schemas.openxmlformats.org/officeDocument/2006/relationships" xmlns:m="http://schemas.openxmlformats.org/officeDocument/2006/math" xmlns:v="urn:schemas-microsoft-com:vml" xmlns:wp14="http://schemas.microsoft.com/office/word/2010/wordprocessingDrawing" xmlns:wp="http://schemas.openxmlformats.org/drawingml/2006/wordprocessingDrawing" xmlns:w10="urn:schemas-microsoft-com:office:word" xmlns:w="http://schemas.openxmlformats.org/wordprocessingml/2006/main" xmlns:w14="http://schemas.microsoft.com/office/word/2010/wordml" xmlns:w15="http://schemas.microsoft.com/office/word/2012/wordml" xmlns:w16se="http://schemas.microsoft.com/office/word/2015/wordml/symex" xmlns:wpg="http://schemas.microsoft.com/office/word/2010/wordprocessingGroup" xmlns:wpi="http://schemas.microsoft.com/office/word/2010/wordprocessingInk" xmlns:wne="http://schemas.microsoft.com/office/word/2006/wordml" xmlns:wps="http://schemas.microsoft.com/office/word/2010/wordprocessingShape" mc:Ignorable="w14 w15 w16se wp14">
+<w:document xmlns:wpc="http://schemas.microsoft.com/office/word/2010/wordprocessingCanvas" xmlns:cx="http://schemas.microsoft.com/office/drawing/2014/chartex" xmlns:cx1="http://schemas.microsoft.com/office/drawing/2015/9/8/chartex" xmlns:cx2="http://schemas.microsoft.com/office/drawing/2015/10/21/chartex" xmlns:cx3="http://schemas.microsoft.com/office/drawing/2016/5/9/chartex" xmlns:cx4="http://schemas.microsoft.com/office/drawing/2016/5/10/chartex" xmlns:cx5="http://schemas.microsoft.com/office/drawing/2016/5/11/chartex" xmlns:cx6="http://schemas.microsoft.com/office/drawing/2016/5/12/chartex" xmlns:cx7="http://schemas.microsoft.com/office/drawing/2016/5/13/chartex" xmlns:cx8="http://schemas.microsoft.com/office/drawing/2016/5/14/chartex" xmlns:mc="http://schemas.openxmlformats.org/markup-compatibility/2006" xmlns:aink="http://schemas.microsoft.com/office/drawing/2016/ink" xmlns:am3d="http://schemas.microsoft.com/office/drawing/2017/model3d" xmlns:o="urn:schemas-microsoft-com:office:office" xmlns:oel="http://schemas.microsoft.com/office/2019/extlst" xmlns:r="http://schemas.openxmlformats.org/officeDocument/2006/relationships" xmlns:m="http://schemas.openxmlformats.org/officeDocument/2006/math" xmlns:v="urn:schemas-microsoft-com:vml" xmlns:wp14="http://schemas.microsoft.com/office/word/2010/wordprocessingDrawing" xmlns:wp="http://schemas.openxmlformats.org/drawingml/2006/wordprocessingDrawing" xmlns:w10="urn:schemas-microsoft-com:office:word" xmlns:w="http://schemas.openxmlformats.org/wordprocessingml/2006/main" xmlns:w14="http://schemas.microsoft.com/office/word/2010/wordml" xmlns:w15="http://schemas.microsoft.com/office/word/2012/wordml" xmlns:w16cex="http://schemas.microsoft.com/office/word/2018/wordml/cex" xmlns:w16cid="http://schemas.microsoft.com/office/word/2016/wordml/cid" xmlns:w16="http://schemas.microsoft.com/office/word/2018/wordml" xmlns:w16sdtdh="http://schemas.microsoft.com/office/word/2020/wordml/sdtdatahash" xmlns:w16se="http://schemas.microsoft.com/office/word/2015/wordml/symex" xmlns:wpg="http://schemas.microsoft.com/office/word/2010/wordprocessingGroup" xmlns:wpi="http://schemas.microsoft.com/office/word/2010/wordprocessingInk" xmlns:wne="http://schemas.microsoft.com/office/word/2006/wordml" xmlns:wps="http://schemas.microsoft.com/office/word/2010/wordprocessingShape" mc:Ignorable="w14 w15 w16se w16cid w16 w16cex w16sdtdh wp14">
   <w:body>
     <w:p>
       <w:pPr>
@@ -16,7 +16,7 @@
           <w:noProof/>
         </w:rPr>
         <w:drawing>
-          <wp:inline distT="0" distB="0" distL="0" distR="0">
+          <wp:inline distT="0" distB="0" distL="0" distR="0" wp14:anchorId="4807D176" wp14:editId="6EFB7ACC">
             <wp:extent cx="2313295" cy="872795"/>
             <wp:effectExtent l="0" t="0" r="0" b="0"/>
             <wp:docPr id="1" name="Picture 1" descr="Ying Zhang (@YingZhangUF) / Twitter"/>
@@ -311,21 +311,7 @@
         <w:rPr>
           <w:rFonts w:cstheme="minorHAnsi"/>
         </w:rPr>
-        <w:t xml:space="preserve">his tutorial requires you use HPGs Open </w:t>
-      </w:r>
-      <w:proofErr w:type="spellStart"/>
-      <w:r>
-        <w:rPr>
-          <w:rFonts w:cstheme="minorHAnsi"/>
-        </w:rPr>
-        <w:t>OnDemand</w:t>
-      </w:r>
-      <w:proofErr w:type="spellEnd"/>
-      <w:r>
-        <w:rPr>
-          <w:rFonts w:cstheme="minorHAnsi"/>
-        </w:rPr>
-        <w:t xml:space="preserve"> service. You may need the </w:t>
+        <w:t xml:space="preserve">his tutorial requires you use HPGs Open OnDemand service. You may need the </w:t>
       </w:r>
       <w:r>
         <w:rPr>
@@ -510,10 +496,10 @@
           <w:noProof/>
         </w:rPr>
         <w:drawing>
-          <wp:inline distT="0" distB="0" distL="0" distR="0">
-            <wp:extent cx="5930900" cy="1498600"/>
+          <wp:inline distT="0" distB="0" distL="0" distR="0" wp14:anchorId="40A2E9A2" wp14:editId="14819CDB">
+            <wp:extent cx="5922938" cy="1498600"/>
             <wp:effectExtent l="0" t="0" r="0" b="0"/>
-            <wp:docPr id="5" name="Picture 5" descr="C:\Users\kylebsee\AppData\Local\Microsoft\Windows\INetCache\Content.Word\pipeline.png"/>
+            <wp:docPr id="5" name="Picture 5"/>
             <wp:cNvGraphicFramePr>
               <a:graphicFrameLocks xmlns:a="http://schemas.openxmlformats.org/drawingml/2006/main" noChangeAspect="1"/>
             </wp:cNvGraphicFramePr>
@@ -521,7 +507,7 @@
               <a:graphicData uri="http://schemas.openxmlformats.org/drawingml/2006/picture">
                 <pic:pic xmlns:pic="http://schemas.openxmlformats.org/drawingml/2006/picture">
                   <pic:nvPicPr>
-                    <pic:cNvPr id="0" name="Picture 5" descr="C:\Users\kylebsee\AppData\Local\Microsoft\Windows\INetCache\Content.Word\pipeline.png"/>
+                    <pic:cNvPr id="5" name="Picture 5"/>
                     <pic:cNvPicPr>
                       <a:picLocks noChangeAspect="1" noChangeArrowheads="1"/>
                     </pic:cNvPicPr>
@@ -534,7 +520,6 @@
                         </a:ext>
                       </a:extLst>
                     </a:blip>
-                    <a:srcRect/>
                     <a:stretch>
                       <a:fillRect/>
                     </a:stretch>
@@ -542,7 +527,7 @@
                   <pic:spPr bwMode="auto">
                     <a:xfrm>
                       <a:off x="0" y="0"/>
-                      <a:ext cx="5930900" cy="1498600"/>
+                      <a:ext cx="5922938" cy="1498600"/>
                     </a:xfrm>
                     <a:prstGeom prst="rect">
                       <a:avLst/>
@@ -643,7 +628,7 @@
         <w:rPr>
           <w:rFonts w:cstheme="minorHAnsi"/>
         </w:rPr>
-        <w:pict>
+        <w:pict w14:anchorId="5585FDAA">
           <v:rect id="_x0000_i1025" style="width:0;height:1.5pt" o:hralign="center" o:hrstd="t" o:hr="t" fillcolor="#a0a0a0" stroked="f"/>
         </w:pict>
       </w:r>
@@ -794,21 +779,7 @@
         <w:rPr>
           <w:rFonts w:cstheme="minorHAnsi"/>
         </w:rPr>
-        <w:t xml:space="preserve">HiPerGator Open </w:t>
-      </w:r>
-      <w:proofErr w:type="spellStart"/>
-      <w:r>
-        <w:rPr>
-          <w:rFonts w:cstheme="minorHAnsi"/>
-        </w:rPr>
-        <w:t>OnDemand</w:t>
-      </w:r>
-      <w:proofErr w:type="spellEnd"/>
-      <w:r>
-        <w:rPr>
-          <w:rFonts w:cstheme="minorHAnsi"/>
-        </w:rPr>
-        <w:t xml:space="preserve"> [</w:t>
+        <w:t>HiPerGator Open OnDemand [</w:t>
       </w:r>
       <w:hyperlink r:id="rId16" w:history="1">
         <w:r>
@@ -1006,7 +977,7 @@
           <w:szCs w:val="36"/>
         </w:rPr>
         <w:drawing>
-          <wp:inline distT="0" distB="0" distL="0" distR="0" wp14:anchorId="45573E47" wp14:editId="3EFCF0AD">
+          <wp:inline distT="0" distB="0" distL="0" distR="0" wp14:anchorId="10614358" wp14:editId="7E613F9C">
             <wp:extent cx="5505450" cy="2038985"/>
             <wp:effectExtent l="0" t="0" r="0" b="0"/>
             <wp:docPr id="2" name="Picture 2" descr="C:\Users\kylebsee\AppData\Local\Microsoft\Windows\INetCache\Content.Word\ctp_example.png"/>
@@ -1226,7 +1197,7 @@
           <w:b/>
           <w:szCs w:val="36"/>
         </w:rPr>
-        <w:pict>
+        <w:pict w14:anchorId="73D25029">
           <v:shapetype id="_x0000_t75" coordsize="21600,21600" o:spt="75" o:preferrelative="t" path="m@4@5l@4@11@9@11@9@5xe" filled="f" stroked="f">
             <v:stroke joinstyle="miter"/>
             <v:formulas>
@@ -1246,7 +1217,7 @@
             <v:path o:extrusionok="f" gradientshapeok="t" o:connecttype="rect"/>
             <o:lock v:ext="edit" aspectratio="t"/>
           </v:shapetype>
-          <v:shape id="_x0000_i1026" type="#_x0000_t75" style="width:467.5pt;height:103.5pt">
+          <v:shape id="_x0000_i1026" type="#_x0000_t75" style="width:467.45pt;height:103.7pt">
             <v:imagedata r:id="rId18" o:title="tutorial_hounsfield"/>
           </v:shape>
         </w:pict>
@@ -1538,14 +1509,7 @@
           <w:rFonts w:cstheme="minorHAnsi"/>
           <w:szCs w:val="36"/>
         </w:rPr>
-        <w:t>There is another area you can</w:t>
-      </w:r>
-      <w:r>
-        <w:rPr>
-          <w:rFonts w:cstheme="minorHAnsi"/>
-          <w:szCs w:val="36"/>
-        </w:rPr>
-        <w:t xml:space="preserve"> find the AIF. However, this is not as consistent as the previously mentioned AIF. You may see this in the RAPID example.</w:t>
+        <w:t>There is another area you can find the AIF. However, this is not as consistent as the previously mentioned AIF. You may see this in the RAPID example.</w:t>
       </w:r>
       <w:r>
         <w:rPr>
@@ -1639,8 +1603,8 @@
           <w:rFonts w:cstheme="minorHAnsi"/>
           <w:szCs w:val="36"/>
         </w:rPr>
-        <w:pict>
-          <v:shape id="_x0000_i1030" type="#_x0000_t75" style="width:364pt;height:136pt">
+        <w:pict w14:anchorId="665A24E9">
+          <v:shape id="_x0000_i1027" type="#_x0000_t75" style="width:364.3pt;height:135.95pt">
             <v:imagedata r:id="rId19" o:title="tutorial_rapids_A2"/>
           </v:shape>
         </w:pict>
@@ -1803,7 +1767,7 @@
           <w:szCs w:val="36"/>
         </w:rPr>
         <w:drawing>
-          <wp:inline distT="0" distB="0" distL="0" distR="0" wp14:anchorId="311FD591" wp14:editId="2D50F1EB">
+          <wp:inline distT="0" distB="0" distL="0" distR="0" wp14:anchorId="2B46EDC4" wp14:editId="5B1C39FD">
             <wp:extent cx="5943600" cy="1764665"/>
             <wp:effectExtent l="0" t="0" r="0" b="6985"/>
             <wp:docPr id="3" name="Picture 3"/>
@@ -1962,7 +1926,7 @@
           <w:u w:val="single"/>
         </w:rPr>
         <w:drawing>
-          <wp:anchor distT="0" distB="0" distL="114300" distR="114300" simplePos="0" relativeHeight="251658240" behindDoc="0" locked="0" layoutInCell="1" allowOverlap="1">
+          <wp:anchor distT="0" distB="0" distL="114300" distR="114300" simplePos="0" relativeHeight="251658240" behindDoc="0" locked="0" layoutInCell="1" allowOverlap="1" wp14:anchorId="64E98B2E" wp14:editId="6E8D4F9B">
             <wp:simplePos x="0" y="0"/>
             <wp:positionH relativeFrom="margin">
               <wp:align>right</wp:align>
@@ -2037,17 +2001,8 @@
           <w:rFonts w:cstheme="minorHAnsi"/>
           <w:b/>
         </w:rPr>
-        <w:t xml:space="preserve">Open </w:t>
-      </w:r>
-      <w:proofErr w:type="spellStart"/>
-      <w:r>
-        <w:rPr>
-          <w:rFonts w:cstheme="minorHAnsi"/>
-          <w:b/>
-        </w:rPr>
-        <w:t>OnDemand</w:t>
-      </w:r>
-      <w:proofErr w:type="spellEnd"/>
+        <w:t>Open OnDemand</w:t>
+      </w:r>
       <w:r>
         <w:rPr>
           <w:rFonts w:cstheme="minorHAnsi"/>
@@ -2082,18 +2037,8 @@
             <w:rFonts w:cstheme="minorHAnsi"/>
             <w:bCs/>
           </w:rPr>
-          <w:t xml:space="preserve">Open </w:t>
+          <w:t>Open OnDemand</w:t>
         </w:r>
-        <w:proofErr w:type="spellStart"/>
-        <w:r>
-          <w:rPr>
-            <w:rStyle w:val="Hyperlink"/>
-            <w:rFonts w:cstheme="minorHAnsi"/>
-            <w:bCs/>
-          </w:rPr>
-          <w:t>OnDemand</w:t>
-        </w:r>
-        <w:proofErr w:type="spellEnd"/>
       </w:hyperlink>
       <w:r>
         <w:rPr>
@@ -2630,7 +2575,6 @@
                 <w:caps w:val="0"/>
               </w:rPr>
             </w:pPr>
-            <w:proofErr w:type="spellStart"/>
             <w:r>
               <w:rPr>
                 <w:b w:val="0"/>
@@ -2639,7 +2583,6 @@
               </w:rPr>
               <w:t>QoS</w:t>
             </w:r>
-            <w:proofErr w:type="spellEnd"/>
           </w:p>
         </w:tc>
         <w:tc>
@@ -2843,7 +2786,6 @@
           <w:bCs/>
         </w:rPr>
       </w:pPr>
-      <w:proofErr w:type="spellStart"/>
       <w:r>
         <w:rPr>
           <w:rFonts w:ascii="Consolas" w:hAnsi="Consolas" w:cstheme="minorHAnsi"/>
@@ -2852,18 +2794,7 @@
           <w:szCs w:val="20"/>
           <w:highlight w:val="lightGray"/>
         </w:rPr>
-        <w:t>cp</w:t>
-      </w:r>
-      <w:proofErr w:type="spellEnd"/>
-      <w:r>
-        <w:rPr>
-          <w:rFonts w:ascii="Consolas" w:hAnsi="Consolas" w:cstheme="minorHAnsi"/>
-          <w:bCs/>
-          <w:sz w:val="20"/>
-          <w:szCs w:val="20"/>
-          <w:highlight w:val="lightGray"/>
-        </w:rPr>
-        <w:t xml:space="preserve"> -R /red/</w:t>
+        <w:t>cp -R /red/</w:t>
       </w:r>
       <w:proofErr w:type="spellStart"/>
       <w:r>
@@ -3473,7 +3404,6 @@
         </w:rPr>
         <w:t xml:space="preserve">that is </w:t>
       </w:r>
-      <w:proofErr w:type="spellStart"/>
       <w:r>
         <w:rPr>
           <w:rFonts w:cstheme="minorHAnsi"/>
@@ -3481,7 +3411,6 @@
         </w:rPr>
         <w:t>deidentified</w:t>
       </w:r>
-      <w:proofErr w:type="spellEnd"/>
       <w:r>
         <w:rPr>
           <w:rFonts w:cstheme="minorHAnsi"/>
@@ -3956,7 +3885,7 @@
           <w:noProof/>
         </w:rPr>
         <w:drawing>
-          <wp:inline distT="0" distB="0" distL="0" distR="0" wp14:anchorId="50338BC5" wp14:editId="6485F661">
+          <wp:inline distT="0" distB="0" distL="0" distR="0" wp14:anchorId="3E33DCBA" wp14:editId="66A7A94E">
             <wp:extent cx="5731510" cy="2303145"/>
             <wp:effectExtent l="0" t="0" r="2540" b="1905"/>
             <wp:docPr id="16" name="Picture 16" descr="Graphical user interface, application&#10;&#10;Description automatically generated"/>
@@ -4090,7 +4019,7 @@
           <w:noProof/>
         </w:rPr>
         <w:drawing>
-          <wp:inline distT="0" distB="0" distL="0" distR="0">
+          <wp:inline distT="0" distB="0" distL="0" distR="0" wp14:anchorId="4916F817" wp14:editId="113873A2">
             <wp:extent cx="5909310" cy="2374900"/>
             <wp:effectExtent l="0" t="0" r="0" b="6350"/>
             <wp:docPr id="19" name="Picture 19"/>
@@ -4207,7 +4136,7 @@
           <w:noProof/>
         </w:rPr>
         <w:drawing>
-          <wp:inline distT="0" distB="0" distL="0" distR="0">
+          <wp:inline distT="0" distB="0" distL="0" distR="0" wp14:anchorId="3DB8C932" wp14:editId="750B579B">
             <wp:extent cx="3784600" cy="2993715"/>
             <wp:effectExtent l="0" t="0" r="6350" b="0"/>
             <wp:docPr id="20" name="Picture 20"/>
@@ -4335,8 +4264,6 @@
         </w:rPr>
         <w:t xml:space="preserve"> Each coordinate should end up in their respective places.</w:t>
       </w:r>
-      <w:bookmarkStart w:id="0" w:name="_GoBack"/>
-      <w:bookmarkEnd w:id="0"/>
     </w:p>
     <w:p>
       <w:pPr>
@@ -4355,7 +4282,7 @@
         </w:rPr>
         <w:lastRenderedPageBreak/>
         <w:drawing>
-          <wp:inline distT="0" distB="0" distL="0" distR="0" wp14:anchorId="2E653415" wp14:editId="3883FF7B">
+          <wp:inline distT="0" distB="0" distL="0" distR="0" wp14:anchorId="4F2CCA59" wp14:editId="045B87AF">
             <wp:extent cx="3883356" cy="866775"/>
             <wp:effectExtent l="19050" t="19050" r="22225" b="9525"/>
             <wp:docPr id="15" name="Picture 15"/>
@@ -4475,7 +4402,7 @@
           <w:noProof/>
         </w:rPr>
         <w:drawing>
-          <wp:inline distT="0" distB="0" distL="0" distR="0">
+          <wp:inline distT="0" distB="0" distL="0" distR="0" wp14:anchorId="467105C3" wp14:editId="78F6E4BA">
             <wp:extent cx="2362200" cy="875460"/>
             <wp:effectExtent l="0" t="0" r="0" b="1270"/>
             <wp:docPr id="21" name="Picture 21"/>
@@ -4696,8 +4623,8 @@
           <w:rFonts w:cstheme="minorHAnsi"/>
           <w:bCs/>
         </w:rPr>
-        <w:pict>
-          <v:shape id="_x0000_i1035" type="#_x0000_t75" style="width:188pt;height:188pt">
+        <w:pict w14:anchorId="32B19A13">
+          <v:shape id="_x0000_i1028" type="#_x0000_t75" style="width:188.05pt;height:188.05pt">
             <v:imagedata r:id="rId28" o:title="tutorial_roiselection"/>
           </v:shape>
         </w:pict>
@@ -4742,7 +4669,7 @@
 </file>
 
 <file path=word/endnotes.xml><?xml version="1.0" encoding="utf-8"?>
-<w:endnotes xmlns:wpc="http://schemas.microsoft.com/office/word/2010/wordprocessingCanvas" xmlns:cx="http://schemas.microsoft.com/office/drawing/2014/chartex" xmlns:cx1="http://schemas.microsoft.com/office/drawing/2015/9/8/chartex" xmlns:mc="http://schemas.openxmlformats.org/markup-compatibility/2006" xmlns:o="urn:schemas-microsoft-com:office:office" xmlns:r="http://schemas.openxmlformats.org/officeDocument/2006/relationships" xmlns:m="http://schemas.openxmlformats.org/officeDocument/2006/math" xmlns:v="urn:schemas-microsoft-com:vml" xmlns:wp14="http://schemas.microsoft.com/office/word/2010/wordprocessingDrawing" xmlns:wp="http://schemas.openxmlformats.org/drawingml/2006/wordprocessingDrawing" xmlns:w10="urn:schemas-microsoft-com:office:word" xmlns:w="http://schemas.openxmlformats.org/wordprocessingml/2006/main" xmlns:w14="http://schemas.microsoft.com/office/word/2010/wordml" xmlns:w15="http://schemas.microsoft.com/office/word/2012/wordml" xmlns:w16se="http://schemas.microsoft.com/office/word/2015/wordml/symex" xmlns:wpg="http://schemas.microsoft.com/office/word/2010/wordprocessingGroup" xmlns:wpi="http://schemas.microsoft.com/office/word/2010/wordprocessingInk" xmlns:wne="http://schemas.microsoft.com/office/word/2006/wordml" xmlns:wps="http://schemas.microsoft.com/office/word/2010/wordprocessingShape" mc:Ignorable="w14 w15 w16se wp14">
+<w:endnotes xmlns:wpc="http://schemas.microsoft.com/office/word/2010/wordprocessingCanvas" xmlns:cx="http://schemas.microsoft.com/office/drawing/2014/chartex" xmlns:cx1="http://schemas.microsoft.com/office/drawing/2015/9/8/chartex" xmlns:cx2="http://schemas.microsoft.com/office/drawing/2015/10/21/chartex" xmlns:cx3="http://schemas.microsoft.com/office/drawing/2016/5/9/chartex" xmlns:cx4="http://schemas.microsoft.com/office/drawing/2016/5/10/chartex" xmlns:cx5="http://schemas.microsoft.com/office/drawing/2016/5/11/chartex" xmlns:cx6="http://schemas.microsoft.com/office/drawing/2016/5/12/chartex" xmlns:cx7="http://schemas.microsoft.com/office/drawing/2016/5/13/chartex" xmlns:cx8="http://schemas.microsoft.com/office/drawing/2016/5/14/chartex" xmlns:mc="http://schemas.openxmlformats.org/markup-compatibility/2006" xmlns:aink="http://schemas.microsoft.com/office/drawing/2016/ink" xmlns:am3d="http://schemas.microsoft.com/office/drawing/2017/model3d" xmlns:o="urn:schemas-microsoft-com:office:office" xmlns:oel="http://schemas.microsoft.com/office/2019/extlst" xmlns:r="http://schemas.openxmlformats.org/officeDocument/2006/relationships" xmlns:m="http://schemas.openxmlformats.org/officeDocument/2006/math" xmlns:v="urn:schemas-microsoft-com:vml" xmlns:wp14="http://schemas.microsoft.com/office/word/2010/wordprocessingDrawing" xmlns:wp="http://schemas.openxmlformats.org/drawingml/2006/wordprocessingDrawing" xmlns:w10="urn:schemas-microsoft-com:office:word" xmlns:w="http://schemas.openxmlformats.org/wordprocessingml/2006/main" xmlns:w14="http://schemas.microsoft.com/office/word/2010/wordml" xmlns:w15="http://schemas.microsoft.com/office/word/2012/wordml" xmlns:w16cex="http://schemas.microsoft.com/office/word/2018/wordml/cex" xmlns:w16cid="http://schemas.microsoft.com/office/word/2016/wordml/cid" xmlns:w16="http://schemas.microsoft.com/office/word/2018/wordml" xmlns:w16sdtdh="http://schemas.microsoft.com/office/word/2020/wordml/sdtdatahash" xmlns:w16se="http://schemas.microsoft.com/office/word/2015/wordml/symex" xmlns:wpg="http://schemas.microsoft.com/office/word/2010/wordprocessingGroup" xmlns:wpi="http://schemas.microsoft.com/office/word/2010/wordprocessingInk" xmlns:wne="http://schemas.microsoft.com/office/word/2006/wordml" xmlns:wps="http://schemas.microsoft.com/office/word/2010/wordprocessingShape" mc:Ignorable="w14 w15 w16se w16cid w16 w16cex w16sdtdh wp14">
   <w:endnote w:type="separator" w:id="-1">
     <w:p>
       <w:pPr>
@@ -4767,7 +4694,7 @@
 </file>
 
 <file path=word/footnotes.xml><?xml version="1.0" encoding="utf-8"?>
-<w:footnotes xmlns:wpc="http://schemas.microsoft.com/office/word/2010/wordprocessingCanvas" xmlns:cx="http://schemas.microsoft.com/office/drawing/2014/chartex" xmlns:cx1="http://schemas.microsoft.com/office/drawing/2015/9/8/chartex" xmlns:mc="http://schemas.openxmlformats.org/markup-compatibility/2006" xmlns:o="urn:schemas-microsoft-com:office:office" xmlns:r="http://schemas.openxmlformats.org/officeDocument/2006/relationships" xmlns:m="http://schemas.openxmlformats.org/officeDocument/2006/math" xmlns:v="urn:schemas-microsoft-com:vml" xmlns:wp14="http://schemas.microsoft.com/office/word/2010/wordprocessingDrawing" xmlns:wp="http://schemas.openxmlformats.org/drawingml/2006/wordprocessingDrawing" xmlns:w10="urn:schemas-microsoft-com:office:word" xmlns:w="http://schemas.openxmlformats.org/wordprocessingml/2006/main" xmlns:w14="http://schemas.microsoft.com/office/word/2010/wordml" xmlns:w15="http://schemas.microsoft.com/office/word/2012/wordml" xmlns:w16se="http://schemas.microsoft.com/office/word/2015/wordml/symex" xmlns:wpg="http://schemas.microsoft.com/office/word/2010/wordprocessingGroup" xmlns:wpi="http://schemas.microsoft.com/office/word/2010/wordprocessingInk" xmlns:wne="http://schemas.microsoft.com/office/word/2006/wordml" xmlns:wps="http://schemas.microsoft.com/office/word/2010/wordprocessingShape" mc:Ignorable="w14 w15 w16se wp14">
+<w:footnotes xmlns:wpc="http://schemas.microsoft.com/office/word/2010/wordprocessingCanvas" xmlns:cx="http://schemas.microsoft.com/office/drawing/2014/chartex" xmlns:cx1="http://schemas.microsoft.com/office/drawing/2015/9/8/chartex" xmlns:cx2="http://schemas.microsoft.com/office/drawing/2015/10/21/chartex" xmlns:cx3="http://schemas.microsoft.com/office/drawing/2016/5/9/chartex" xmlns:cx4="http://schemas.microsoft.com/office/drawing/2016/5/10/chartex" xmlns:cx5="http://schemas.microsoft.com/office/drawing/2016/5/11/chartex" xmlns:cx6="http://schemas.microsoft.com/office/drawing/2016/5/12/chartex" xmlns:cx7="http://schemas.microsoft.com/office/drawing/2016/5/13/chartex" xmlns:cx8="http://schemas.microsoft.com/office/drawing/2016/5/14/chartex" xmlns:mc="http://schemas.openxmlformats.org/markup-compatibility/2006" xmlns:aink="http://schemas.microsoft.com/office/drawing/2016/ink" xmlns:am3d="http://schemas.microsoft.com/office/drawing/2017/model3d" xmlns:o="urn:schemas-microsoft-com:office:office" xmlns:oel="http://schemas.microsoft.com/office/2019/extlst" xmlns:r="http://schemas.openxmlformats.org/officeDocument/2006/relationships" xmlns:m="http://schemas.openxmlformats.org/officeDocument/2006/math" xmlns:v="urn:schemas-microsoft-com:vml" xmlns:wp14="http://schemas.microsoft.com/office/word/2010/wordprocessingDrawing" xmlns:wp="http://schemas.openxmlformats.org/drawingml/2006/wordprocessingDrawing" xmlns:w10="urn:schemas-microsoft-com:office:word" xmlns:w="http://schemas.openxmlformats.org/wordprocessingml/2006/main" xmlns:w14="http://schemas.microsoft.com/office/word/2010/wordml" xmlns:w15="http://schemas.microsoft.com/office/word/2012/wordml" xmlns:w16cex="http://schemas.microsoft.com/office/word/2018/wordml/cex" xmlns:w16cid="http://schemas.microsoft.com/office/word/2016/wordml/cid" xmlns:w16="http://schemas.microsoft.com/office/word/2018/wordml" xmlns:w16sdtdh="http://schemas.microsoft.com/office/word/2020/wordml/sdtdatahash" xmlns:w16se="http://schemas.microsoft.com/office/word/2015/wordml/symex" xmlns:wpg="http://schemas.microsoft.com/office/word/2010/wordprocessingGroup" xmlns:wpi="http://schemas.microsoft.com/office/word/2010/wordprocessingInk" xmlns:wne="http://schemas.microsoft.com/office/word/2006/wordml" xmlns:wps="http://schemas.microsoft.com/office/word/2010/wordprocessingShape" mc:Ignorable="w14 w15 w16se w16cid w16 w16cex w16sdtdh wp14">
   <w:footnote w:type="separator" w:id="-1">
     <w:p>
       <w:pPr>
@@ -4792,7 +4719,7 @@
 </file>
 
 <file path=word/header1.xml><?xml version="1.0" encoding="utf-8"?>
-<w:hdr xmlns:wpc="http://schemas.microsoft.com/office/word/2010/wordprocessingCanvas" xmlns:cx="http://schemas.microsoft.com/office/drawing/2014/chartex" xmlns:cx1="http://schemas.microsoft.com/office/drawing/2015/9/8/chartex" xmlns:mc="http://schemas.openxmlformats.org/markup-compatibility/2006" xmlns:o="urn:schemas-microsoft-com:office:office" xmlns:r="http://schemas.openxmlformats.org/officeDocument/2006/relationships" xmlns:m="http://schemas.openxmlformats.org/officeDocument/2006/math" xmlns:v="urn:schemas-microsoft-com:vml" xmlns:wp14="http://schemas.microsoft.com/office/word/2010/wordprocessingDrawing" xmlns:wp="http://schemas.openxmlformats.org/drawingml/2006/wordprocessingDrawing" xmlns:w10="urn:schemas-microsoft-com:office:word" xmlns:w="http://schemas.openxmlformats.org/wordprocessingml/2006/main" xmlns:w14="http://schemas.microsoft.com/office/word/2010/wordml" xmlns:w15="http://schemas.microsoft.com/office/word/2012/wordml" xmlns:w16se="http://schemas.microsoft.com/office/word/2015/wordml/symex" xmlns:wpg="http://schemas.microsoft.com/office/word/2010/wordprocessingGroup" xmlns:wpi="http://schemas.microsoft.com/office/word/2010/wordprocessingInk" xmlns:wne="http://schemas.microsoft.com/office/word/2006/wordml" xmlns:wps="http://schemas.microsoft.com/office/word/2010/wordprocessingShape" mc:Ignorable="w14 w15 w16se wp14">
+<w:hdr xmlns:wpc="http://schemas.microsoft.com/office/word/2010/wordprocessingCanvas" xmlns:cx="http://schemas.microsoft.com/office/drawing/2014/chartex" xmlns:cx1="http://schemas.microsoft.com/office/drawing/2015/9/8/chartex" xmlns:cx2="http://schemas.microsoft.com/office/drawing/2015/10/21/chartex" xmlns:cx3="http://schemas.microsoft.com/office/drawing/2016/5/9/chartex" xmlns:cx4="http://schemas.microsoft.com/office/drawing/2016/5/10/chartex" xmlns:cx5="http://schemas.microsoft.com/office/drawing/2016/5/11/chartex" xmlns:cx6="http://schemas.microsoft.com/office/drawing/2016/5/12/chartex" xmlns:cx7="http://schemas.microsoft.com/office/drawing/2016/5/13/chartex" xmlns:cx8="http://schemas.microsoft.com/office/drawing/2016/5/14/chartex" xmlns:mc="http://schemas.openxmlformats.org/markup-compatibility/2006" xmlns:aink="http://schemas.microsoft.com/office/drawing/2016/ink" xmlns:am3d="http://schemas.microsoft.com/office/drawing/2017/model3d" xmlns:o="urn:schemas-microsoft-com:office:office" xmlns:oel="http://schemas.microsoft.com/office/2019/extlst" xmlns:r="http://schemas.openxmlformats.org/officeDocument/2006/relationships" xmlns:m="http://schemas.openxmlformats.org/officeDocument/2006/math" xmlns:v="urn:schemas-microsoft-com:vml" xmlns:wp14="http://schemas.microsoft.com/office/word/2010/wordprocessingDrawing" xmlns:wp="http://schemas.openxmlformats.org/drawingml/2006/wordprocessingDrawing" xmlns:w10="urn:schemas-microsoft-com:office:word" xmlns:w="http://schemas.openxmlformats.org/wordprocessingml/2006/main" xmlns:w14="http://schemas.microsoft.com/office/word/2010/wordml" xmlns:w15="http://schemas.microsoft.com/office/word/2012/wordml" xmlns:w16cex="http://schemas.microsoft.com/office/word/2018/wordml/cex" xmlns:w16cid="http://schemas.microsoft.com/office/word/2016/wordml/cid" xmlns:w16="http://schemas.microsoft.com/office/word/2018/wordml" xmlns:w16sdtdh="http://schemas.microsoft.com/office/word/2020/wordml/sdtdatahash" xmlns:w16se="http://schemas.microsoft.com/office/word/2015/wordml/symex" xmlns:wpg="http://schemas.microsoft.com/office/word/2010/wordprocessingGroup" xmlns:wpi="http://schemas.microsoft.com/office/word/2010/wordprocessingInk" xmlns:wne="http://schemas.microsoft.com/office/word/2006/wordml" xmlns:wps="http://schemas.microsoft.com/office/word/2010/wordprocessingShape" mc:Ignorable="w14 w15 w16se w16cid w16 w16cex w16sdtdh wp14">
   <w:p>
     <w:pPr>
       <w:pStyle w:val="Header"/>
@@ -4848,7 +4775,7 @@
 </file>
 
 <file path=word/numbering.xml><?xml version="1.0" encoding="utf-8"?>
-<w:numbering xmlns:wpc="http://schemas.microsoft.com/office/word/2010/wordprocessingCanvas" xmlns:cx="http://schemas.microsoft.com/office/drawing/2014/chartex" xmlns:cx1="http://schemas.microsoft.com/office/drawing/2015/9/8/chartex" xmlns:mc="http://schemas.openxmlformats.org/markup-compatibility/2006" xmlns:o="urn:schemas-microsoft-com:office:office" xmlns:r="http://schemas.openxmlformats.org/officeDocument/2006/relationships" xmlns:m="http://schemas.openxmlformats.org/officeDocument/2006/math" xmlns:v="urn:schemas-microsoft-com:vml" xmlns:wp14="http://schemas.microsoft.com/office/word/2010/wordprocessingDrawing" xmlns:wp="http://schemas.openxmlformats.org/drawingml/2006/wordprocessingDrawing" xmlns:w10="urn:schemas-microsoft-com:office:word" xmlns:w="http://schemas.openxmlformats.org/wordprocessingml/2006/main" xmlns:w14="http://schemas.microsoft.com/office/word/2010/wordml" xmlns:w15="http://schemas.microsoft.com/office/word/2012/wordml" xmlns:w16se="http://schemas.microsoft.com/office/word/2015/wordml/symex" xmlns:wpg="http://schemas.microsoft.com/office/word/2010/wordprocessingGroup" xmlns:wpi="http://schemas.microsoft.com/office/word/2010/wordprocessingInk" xmlns:wne="http://schemas.microsoft.com/office/word/2006/wordml" xmlns:wps="http://schemas.microsoft.com/office/word/2010/wordprocessingShape" mc:Ignorable="w14 w15 w16se wp14">
+<w:numbering xmlns:wpc="http://schemas.microsoft.com/office/word/2010/wordprocessingCanvas" xmlns:cx="http://schemas.microsoft.com/office/drawing/2014/chartex" xmlns:cx1="http://schemas.microsoft.com/office/drawing/2015/9/8/chartex" xmlns:cx2="http://schemas.microsoft.com/office/drawing/2015/10/21/chartex" xmlns:cx3="http://schemas.microsoft.com/office/drawing/2016/5/9/chartex" xmlns:cx4="http://schemas.microsoft.com/office/drawing/2016/5/10/chartex" xmlns:cx5="http://schemas.microsoft.com/office/drawing/2016/5/11/chartex" xmlns:cx6="http://schemas.microsoft.com/office/drawing/2016/5/12/chartex" xmlns:cx7="http://schemas.microsoft.com/office/drawing/2016/5/13/chartex" xmlns:cx8="http://schemas.microsoft.com/office/drawing/2016/5/14/chartex" xmlns:mc="http://schemas.openxmlformats.org/markup-compatibility/2006" xmlns:aink="http://schemas.microsoft.com/office/drawing/2016/ink" xmlns:am3d="http://schemas.microsoft.com/office/drawing/2017/model3d" xmlns:o="urn:schemas-microsoft-com:office:office" xmlns:oel="http://schemas.microsoft.com/office/2019/extlst" xmlns:r="http://schemas.openxmlformats.org/officeDocument/2006/relationships" xmlns:m="http://schemas.openxmlformats.org/officeDocument/2006/math" xmlns:v="urn:schemas-microsoft-com:vml" xmlns:wp14="http://schemas.microsoft.com/office/word/2010/wordprocessingDrawing" xmlns:wp="http://schemas.openxmlformats.org/drawingml/2006/wordprocessingDrawing" xmlns:w10="urn:schemas-microsoft-com:office:word" xmlns:w="http://schemas.openxmlformats.org/wordprocessingml/2006/main" xmlns:w14="http://schemas.microsoft.com/office/word/2010/wordml" xmlns:w15="http://schemas.microsoft.com/office/word/2012/wordml" xmlns:w16cex="http://schemas.microsoft.com/office/word/2018/wordml/cex" xmlns:w16cid="http://schemas.microsoft.com/office/word/2016/wordml/cid" xmlns:w16="http://schemas.microsoft.com/office/word/2018/wordml" xmlns:w16sdtdh="http://schemas.microsoft.com/office/word/2020/wordml/sdtdatahash" xmlns:w16se="http://schemas.microsoft.com/office/word/2015/wordml/symex" xmlns:wpg="http://schemas.microsoft.com/office/word/2010/wordprocessingGroup" xmlns:wpi="http://schemas.microsoft.com/office/word/2010/wordprocessingInk" xmlns:wne="http://schemas.microsoft.com/office/word/2006/wordml" xmlns:wps="http://schemas.microsoft.com/office/word/2010/wordprocessingShape" mc:Ignorable="w14 w15 w16se w16cid w16 w16cex w16sdtdh wp14">
   <w:abstractNum w:abstractNumId="0" w15:restartNumberingAfterBreak="0">
     <w:nsid w:val="008C1B5E"/>
     <w:multiLevelType w:val="hybridMultilevel"/>
@@ -5984,44 +5911,44 @@
       </w:pPr>
     </w:lvl>
   </w:abstractNum>
-  <w:num w:numId="1">
+  <w:num w:numId="1" w16cid:durableId="1007706216">
     <w:abstractNumId w:val="8"/>
   </w:num>
-  <w:num w:numId="2">
+  <w:num w:numId="2" w16cid:durableId="1079596786">
     <w:abstractNumId w:val="9"/>
   </w:num>
-  <w:num w:numId="3">
+  <w:num w:numId="3" w16cid:durableId="767773569">
     <w:abstractNumId w:val="6"/>
   </w:num>
-  <w:num w:numId="4">
+  <w:num w:numId="4" w16cid:durableId="28460811">
     <w:abstractNumId w:val="5"/>
   </w:num>
-  <w:num w:numId="5">
+  <w:num w:numId="5" w16cid:durableId="65542375">
     <w:abstractNumId w:val="7"/>
   </w:num>
-  <w:num w:numId="6">
+  <w:num w:numId="6" w16cid:durableId="674693615">
     <w:abstractNumId w:val="10"/>
   </w:num>
-  <w:num w:numId="7">
+  <w:num w:numId="7" w16cid:durableId="112753251">
     <w:abstractNumId w:val="4"/>
   </w:num>
-  <w:num w:numId="8">
+  <w:num w:numId="8" w16cid:durableId="194391443">
     <w:abstractNumId w:val="3"/>
   </w:num>
-  <w:num w:numId="9">
+  <w:num w:numId="9" w16cid:durableId="51737636">
     <w:abstractNumId w:val="1"/>
   </w:num>
-  <w:num w:numId="10">
+  <w:num w:numId="10" w16cid:durableId="2018846207">
     <w:abstractNumId w:val="0"/>
   </w:num>
-  <w:num w:numId="11">
+  <w:num w:numId="11" w16cid:durableId="1753359116">
     <w:abstractNumId w:val="2"/>
   </w:num>
 </w:numbering>
 </file>
 
 <file path=word/styles.xml><?xml version="1.0" encoding="utf-8"?>
-<w:styles xmlns:mc="http://schemas.openxmlformats.org/markup-compatibility/2006" xmlns:r="http://schemas.openxmlformats.org/officeDocument/2006/relationships" xmlns:w="http://schemas.openxmlformats.org/wordprocessingml/2006/main" xmlns:w14="http://schemas.microsoft.com/office/word/2010/wordml" xmlns:w15="http://schemas.microsoft.com/office/word/2012/wordml" xmlns:w16se="http://schemas.microsoft.com/office/word/2015/wordml/symex" mc:Ignorable="w14 w15 w16se">
+<w:styles xmlns:mc="http://schemas.openxmlformats.org/markup-compatibility/2006" xmlns:r="http://schemas.openxmlformats.org/officeDocument/2006/relationships" xmlns:w="http://schemas.openxmlformats.org/wordprocessingml/2006/main" xmlns:w14="http://schemas.microsoft.com/office/word/2010/wordml" xmlns:w15="http://schemas.microsoft.com/office/word/2012/wordml" xmlns:w16cex="http://schemas.microsoft.com/office/word/2018/wordml/cex" xmlns:w16cid="http://schemas.microsoft.com/office/word/2016/wordml/cid" xmlns:w16="http://schemas.microsoft.com/office/word/2018/wordml" xmlns:w16sdtdh="http://schemas.microsoft.com/office/word/2020/wordml/sdtdatahash" xmlns:w16se="http://schemas.microsoft.com/office/word/2015/wordml/symex" mc:Ignorable="w14 w15 w16se w16cid w16 w16cex w16sdtdh">
   <w:docDefaults>
     <w:rPrDefault>
       <w:rPr>
@@ -6037,7 +5964,7 @@
       </w:pPr>
     </w:pPrDefault>
   </w:docDefaults>
-  <w:latentStyles w:defLockedState="0" w:defUIPriority="99" w:defSemiHidden="0" w:defUnhideWhenUsed="0" w:defQFormat="0" w:count="371">
+  <w:latentStyles w:defLockedState="0" w:defUIPriority="99" w:defSemiHidden="0" w:defUnhideWhenUsed="0" w:defQFormat="0" w:count="376">
     <w:lsdException w:name="Normal" w:uiPriority="0" w:qFormat="1"/>
     <w:lsdException w:name="heading 1" w:uiPriority="9" w:qFormat="1"/>
     <w:lsdException w:name="heading 2" w:semiHidden="1" w:uiPriority="9" w:unhideWhenUsed="1" w:qFormat="1"/>
@@ -6143,7 +6070,6 @@
     <w:lsdException w:name="HTML Sample" w:semiHidden="1" w:unhideWhenUsed="1"/>
     <w:lsdException w:name="HTML Typewriter" w:semiHidden="1" w:unhideWhenUsed="1"/>
     <w:lsdException w:name="HTML Variable" w:semiHidden="1" w:unhideWhenUsed="1"/>
-    <w:lsdException w:name="Normal Table" w:semiHidden="1" w:unhideWhenUsed="1"/>
     <w:lsdException w:name="annotation subject" w:semiHidden="1" w:unhideWhenUsed="1"/>
     <w:lsdException w:name="No List" w:semiHidden="1" w:unhideWhenUsed="1"/>
     <w:lsdException w:name="Outline List 1" w:semiHidden="1" w:unhideWhenUsed="1"/>
@@ -6186,11 +6112,8 @@
     <w:lsdException w:name="Table Contemporary" w:semiHidden="1" w:unhideWhenUsed="1"/>
     <w:lsdException w:name="Table Elegant" w:semiHidden="1" w:unhideWhenUsed="1"/>
     <w:lsdException w:name="Table Professional" w:semiHidden="1" w:unhideWhenUsed="1"/>
-    <w:lsdException w:name="Table Subtle 1" w:semiHidden="1" w:unhideWhenUsed="1"/>
     <w:lsdException w:name="Table Subtle 2" w:semiHidden="1" w:unhideWhenUsed="1"/>
     <w:lsdException w:name="Table Web 1" w:semiHidden="1" w:unhideWhenUsed="1"/>
-    <w:lsdException w:name="Table Web 2" w:semiHidden="1" w:unhideWhenUsed="1"/>
-    <w:lsdException w:name="Table Web 3" w:semiHidden="1" w:unhideWhenUsed="1"/>
     <w:lsdException w:name="Balloon Text" w:semiHidden="1" w:unhideWhenUsed="1"/>
     <w:lsdException w:name="Table Grid" w:uiPriority="39"/>
     <w:lsdException w:name="Table Theme" w:semiHidden="1" w:unhideWhenUsed="1"/>
@@ -6409,6 +6332,11 @@
     <w:lsdException w:name="List Table 5 Dark Accent 6" w:uiPriority="50"/>
     <w:lsdException w:name="List Table 6 Colorful Accent 6" w:uiPriority="51"/>
     <w:lsdException w:name="List Table 7 Colorful Accent 6" w:uiPriority="52"/>
+    <w:lsdException w:name="Mention" w:semiHidden="1" w:unhideWhenUsed="1"/>
+    <w:lsdException w:name="Smart Hyperlink" w:semiHidden="1" w:unhideWhenUsed="1"/>
+    <w:lsdException w:name="Hashtag" w:semiHidden="1" w:unhideWhenUsed="1"/>
+    <w:lsdException w:name="Unresolved Mention" w:semiHidden="1" w:unhideWhenUsed="1"/>
+    <w:lsdException w:name="Smart Link" w:semiHidden="1" w:unhideWhenUsed="1"/>
   </w:latentStyles>
   <w:style w:type="paragraph" w:default="1" w:styleId="Normal">
     <w:name w:val="Normal"/>

</xml_diff>